<commit_message>
Erste Wireframes aus Userstories hinzugefügt
Nächste Schritte: Die Wireframes mit React in HTML umsetzen und UML-Click-Diagramm erstellen.
</commit_message>
<xml_diff>
--- a/Lernplattform - User Stories.docx
+++ b/Lernplattform - User Stories.docx
@@ -977,15 +977,7 @@
                 <w:sz w:val="40"/>
                 <w:szCs w:val="40"/>
               </w:rPr>
-              <w:t>m</w:t>
-            </w:r>
-            <w:r>
-              <w:rPr>
-                <w:rFonts w:ascii="Garamond" w:hAnsi="Garamond"/>
-                <w:sz w:val="40"/>
-                <w:szCs w:val="40"/>
-              </w:rPr>
-              <w:t>öchte ich</w:t>
+              <w:t>möchte ich</w:t>
             </w:r>
           </w:p>
           <w:p>
@@ -1622,7 +1614,7 @@
                 <w:sz w:val="40"/>
                 <w:szCs w:val="40"/>
               </w:rPr>
-              <w:t>Kurse und Aufgaben erstellen können</w:t>
+              <w:t>Kurse und Aufgaben erstellen</w:t>
             </w:r>
           </w:p>
           <w:p>
@@ -1658,7 +1650,15 @@
                 <w:sz w:val="40"/>
                 <w:szCs w:val="40"/>
               </w:rPr>
-              <w:t>diese meinen Kursteilnehmern anbieten zu können</w:t>
+              <w:t xml:space="preserve">diese meinen Kursteilnehmern </w:t>
+            </w:r>
+            <w:r>
+              <w:rPr>
+                <w:rFonts w:ascii="Garamond" w:hAnsi="Garamond"/>
+                <w:sz w:val="40"/>
+                <w:szCs w:val="40"/>
+              </w:rPr>
+              <w:t>anzubieten</w:t>
             </w:r>
           </w:p>
         </w:tc>
@@ -2232,7 +2232,7 @@
                 <w:sz w:val="40"/>
                 <w:szCs w:val="40"/>
               </w:rPr>
-              <w:t>mich für Kurse anmelden können</w:t>
+              <w:t>mich für Kurse anmelden</w:t>
             </w:r>
           </w:p>
           <w:p>
@@ -2851,7 +2851,23 @@
                 <w:sz w:val="40"/>
                 <w:szCs w:val="40"/>
               </w:rPr>
-              <w:t>nach der Anmeldung meine Kurse sehen können und neue Kurse hinzufügen können</w:t>
+              <w:t>nach der Anmeldung meine Kurse sehen</w:t>
+            </w:r>
+            <w:r>
+              <w:rPr>
+                <w:rFonts w:ascii="Garamond" w:hAnsi="Garamond"/>
+                <w:sz w:val="40"/>
+                <w:szCs w:val="40"/>
+              </w:rPr>
+              <w:t xml:space="preserve"> </w:t>
+            </w:r>
+            <w:r>
+              <w:rPr>
+                <w:rFonts w:ascii="Garamond" w:hAnsi="Garamond"/>
+                <w:sz w:val="40"/>
+                <w:szCs w:val="40"/>
+              </w:rPr>
+              <w:t>und neue Kurse hinzufügen</w:t>
             </w:r>
           </w:p>
           <w:p>
@@ -4708,7 +4724,23 @@
                 <w:sz w:val="40"/>
                 <w:szCs w:val="40"/>
               </w:rPr>
-              <w:t>die Rolle eines Kursteilnehmers einnehmen können</w:t>
+              <w:t>die</w:t>
+            </w:r>
+            <w:r>
+              <w:rPr>
+                <w:rFonts w:ascii="Garamond" w:hAnsi="Garamond"/>
+                <w:sz w:val="40"/>
+                <w:szCs w:val="40"/>
+              </w:rPr>
+              <w:t xml:space="preserve"> auch</w:t>
+            </w:r>
+            <w:r>
+              <w:rPr>
+                <w:rFonts w:ascii="Garamond" w:hAnsi="Garamond"/>
+                <w:sz w:val="40"/>
+                <w:szCs w:val="40"/>
+              </w:rPr>
+              <w:t xml:space="preserve"> Rolle eines Kursteilnehmers einnehmen</w:t>
             </w:r>
           </w:p>
           <w:p>

</xml_diff>